<commit_message>
Updated Assignment 2 RPN Calculator to be Infix
</commit_message>
<xml_diff>
--- a/Assignments/Assignment 2/Assignment 2_G2T_NN.docx
+++ b/Assignments/Assignment 2/Assignment 2_G2T_NN.docx
@@ -1,6 +1,6 @@
 
 <file path=word/document.xml><?xml version="1.0" encoding="utf-8"?>
-<w:document xmlns:wpc="http://schemas.microsoft.com/office/word/2010/wordprocessingCanvas" xmlns:cx="http://schemas.microsoft.com/office/drawing/2014/chartex" xmlns:cx1="http://schemas.microsoft.com/office/drawing/2015/9/8/chartex" xmlns:cx2="http://schemas.microsoft.com/office/drawing/2015/10/21/chartex" xmlns:cx3="http://schemas.microsoft.com/office/drawing/2016/5/9/chartex" xmlns:cx4="http://schemas.microsoft.com/office/drawing/2016/5/10/chartex" xmlns:cx5="http://schemas.microsoft.com/office/drawing/2016/5/11/chartex" xmlns:cx6="http://schemas.microsoft.com/office/drawing/2016/5/12/chartex" xmlns:cx7="http://schemas.microsoft.com/office/drawing/2016/5/13/chartex" xmlns:cx8="http://schemas.microsoft.com/office/drawing/2016/5/14/chartex" xmlns:mc="http://schemas.openxmlformats.org/markup-compatibility/2006" xmlns:aink="http://schemas.microsoft.com/office/drawing/2016/ink" xmlns:am3d="http://schemas.microsoft.com/office/drawing/2017/model3d" xmlns:o="urn:schemas-microsoft-com:office:office" xmlns:r="http://schemas.openxmlformats.org/officeDocument/2006/relationships" xmlns:m="http://schemas.openxmlformats.org/officeDocument/2006/math" xmlns:v="urn:schemas-microsoft-com:vml" xmlns:wp14="http://schemas.microsoft.com/office/word/2010/wordprocessingDrawing" xmlns:wp="http://schemas.openxmlformats.org/drawingml/2006/wordprocessingDrawing" xmlns:w10="urn:schemas-microsoft-com:office:word" xmlns:w="http://schemas.openxmlformats.org/wordprocessingml/2006/main" xmlns:w14="http://schemas.microsoft.com/office/word/2010/wordml" xmlns:w15="http://schemas.microsoft.com/office/word/2012/wordml" xmlns:w16cid="http://schemas.microsoft.com/office/word/2016/wordml/cid" xmlns:w16se="http://schemas.microsoft.com/office/word/2015/wordml/symex" xmlns:wpg="http://schemas.microsoft.com/office/word/2010/wordprocessingGroup" xmlns:wpi="http://schemas.microsoft.com/office/word/2010/wordprocessingInk" xmlns:wne="http://schemas.microsoft.com/office/word/2006/wordml" xmlns:wps="http://schemas.microsoft.com/office/word/2010/wordprocessingShape" mc:Ignorable="w14 w15 w16se w16cid wp14">
+<w:document xmlns:wpc="http://schemas.microsoft.com/office/word/2010/wordprocessingCanvas" xmlns:cx="http://schemas.microsoft.com/office/drawing/2014/chartex" xmlns:cx1="http://schemas.microsoft.com/office/drawing/2015/9/8/chartex" xmlns:cx2="http://schemas.microsoft.com/office/drawing/2015/10/21/chartex" xmlns:cx3="http://schemas.microsoft.com/office/drawing/2016/5/9/chartex" xmlns:cx4="http://schemas.microsoft.com/office/drawing/2016/5/10/chartex" xmlns:cx5="http://schemas.microsoft.com/office/drawing/2016/5/11/chartex" xmlns:cx6="http://schemas.microsoft.com/office/drawing/2016/5/12/chartex" xmlns:cx7="http://schemas.microsoft.com/office/drawing/2016/5/13/chartex" xmlns:cx8="http://schemas.microsoft.com/office/drawing/2016/5/14/chartex" xmlns:mc="http://schemas.openxmlformats.org/markup-compatibility/2006" xmlns:aink="http://schemas.microsoft.com/office/drawing/2016/ink" xmlns:am3d="http://schemas.microsoft.com/office/drawing/2017/model3d" xmlns:o="urn:schemas-microsoft-com:office:office" xmlns:r="http://schemas.openxmlformats.org/officeDocument/2006/relationships" xmlns:m="http://schemas.openxmlformats.org/officeDocument/2006/math" xmlns:v="urn:schemas-microsoft-com:vml" xmlns:wp14="http://schemas.microsoft.com/office/word/2010/wordprocessingDrawing" xmlns:wp="http://schemas.openxmlformats.org/drawingml/2006/wordprocessingDrawing" xmlns:w10="urn:schemas-microsoft-com:office:word" xmlns:w="http://schemas.openxmlformats.org/wordprocessingml/2006/main" xmlns:w14="http://schemas.microsoft.com/office/word/2010/wordml" xmlns:w15="http://schemas.microsoft.com/office/word/2012/wordml" xmlns:w16cex="http://schemas.microsoft.com/office/word/2018/wordml/cex" xmlns:w16cid="http://schemas.microsoft.com/office/word/2016/wordml/cid" xmlns:w16="http://schemas.microsoft.com/office/word/2018/wordml" xmlns:w16se="http://schemas.microsoft.com/office/word/2015/wordml/symex" xmlns:wpg="http://schemas.microsoft.com/office/word/2010/wordprocessingGroup" xmlns:wpi="http://schemas.microsoft.com/office/word/2010/wordprocessingInk" xmlns:wne="http://schemas.microsoft.com/office/word/2006/wordml" xmlns:wps="http://schemas.microsoft.com/office/word/2010/wordprocessingShape" mc:Ignorable="w14 w15 w16se w16cid w16 w16cex wp14">
   <w:body>
     <w:p>
       <w:pPr>
@@ -27,7 +27,101 @@
         <w:rPr>
           <w:lang w:val="en-US"/>
         </w:rPr>
-        <w:t xml:space="preserve">In this assignment we are going to try to create a </w:t>
+        <w:t>In this assignment we are going to try to create a</w:t>
+      </w:r>
+      <w:r>
+        <w:rPr>
+          <w:lang w:val="en-US"/>
+        </w:rPr>
+        <w:t xml:space="preserve"> basic calculator </w:t>
+      </w:r>
+      <w:r>
+        <w:rPr>
+          <w:lang w:val="en-US"/>
+        </w:rPr>
+        <w:t>like</w:t>
+      </w:r>
+      <w:r>
+        <w:rPr>
+          <w:lang w:val="en-US"/>
+        </w:rPr>
+        <w:t xml:space="preserve"> the one found on your computer</w:t>
+      </w:r>
+      <w:r>
+        <w:rPr>
+          <w:lang w:val="en-US"/>
+        </w:rPr>
+        <w:t xml:space="preserve">. </w:t>
+      </w:r>
+      <w:r>
+        <w:rPr>
+          <w:lang w:val="en-US"/>
+        </w:rPr>
+        <w:t>Unlike many scientific calculators this one will only allow you to</w:t>
+      </w:r>
+      <w:r>
+        <w:rPr>
+          <w:lang w:val="en-US"/>
+        </w:rPr>
+        <w:t xml:space="preserve"> do one operation at a time (e.g. </w:t>
+      </w:r>
+      <m:oMath>
+        <m:r>
+          <w:rPr>
+            <w:rFonts w:ascii="Cambria Math" w:hAnsi="Cambria Math"/>
+            <w:lang w:val="en-US"/>
+          </w:rPr>
+          <m:t>A×B</m:t>
+        </m:r>
+      </m:oMath>
+      <w:r>
+        <w:rPr>
+          <w:rFonts w:eastAsiaTheme="minorEastAsia"/>
+          <w:lang w:val="en-US"/>
+        </w:rPr>
+        <w:t>) which allows you to not have to worry about order of operations (BEDMAS)</w:t>
+      </w:r>
+      <w:r>
+        <w:rPr>
+          <w:lang w:val="en-US"/>
+        </w:rPr>
+        <w:t>.</w:t>
+      </w:r>
+      <w:r>
+        <w:rPr>
+          <w:lang w:val="en-US"/>
+        </w:rPr>
+        <w:t xml:space="preserve"> </w:t>
+      </w:r>
+      <w:r>
+        <w:rPr>
+          <w:lang w:val="en-US"/>
+        </w:rPr>
+        <w:t>If you are interested in creating a calculator that supports order of operations</w:t>
+      </w:r>
+      <w:r>
+        <w:rPr>
+          <w:lang w:val="en-US"/>
+        </w:rPr>
+        <w:t xml:space="preserve"> (also known as “infix”)</w:t>
+      </w:r>
+      <w:r>
+        <w:rPr>
+          <w:lang w:val="en-US"/>
+        </w:rPr>
+        <w:t xml:space="preserve">, I would suggest looking </w:t>
+      </w:r>
+      <w:r>
+        <w:rPr>
+          <w:lang w:val="en-US"/>
+        </w:rPr>
+        <w:t xml:space="preserve">at </w:t>
+      </w:r>
+      <w:r>
+        <w:rPr>
+          <w:lang w:val="en-US"/>
+        </w:rPr>
+        <w:t xml:space="preserve">the </w:t>
       </w:r>
       <w:hyperlink r:id="rId8" w:history="1">
         <w:r>
@@ -35,38 +129,30 @@
             <w:rStyle w:val="Hyperlink"/>
             <w:lang w:val="en-US"/>
           </w:rPr>
-          <w:t>reverse polish notation calculator</w:t>
+          <w:t xml:space="preserve">Shunting Yard Algorithm by </w:t>
+        </w:r>
+        <w:proofErr w:type="spellStart"/>
+        <w:r>
+          <w:rPr>
+            <w:rStyle w:val="Hyperlink"/>
+            <w:lang w:val="en-US"/>
+          </w:rPr>
+          <w:t>Edsger</w:t>
+        </w:r>
+        <w:proofErr w:type="spellEnd"/>
+        <w:r>
+          <w:rPr>
+            <w:rStyle w:val="Hyperlink"/>
+            <w:lang w:val="en-US"/>
+          </w:rPr>
+          <w:t xml:space="preserve"> Dijkstra</w:t>
         </w:r>
       </w:hyperlink>
       <w:r>
         <w:rPr>
           <w:lang w:val="en-US"/>
         </w:rPr>
-        <w:t xml:space="preserve">. The main idea is that you allow the user to add numbers onto a “stack”. Once you have 2 numbers on the stack, you can start to do operations on the numbers by “popping” </w:t>
-      </w:r>
-      <w:r>
-        <w:rPr>
-          <w:lang w:val="en-US"/>
-        </w:rPr>
-        <w:t xml:space="preserve">them </w:t>
-      </w:r>
-      <w:r>
-        <w:rPr>
-          <w:lang w:val="en-US"/>
-        </w:rPr>
-        <w:t>off the stack</w:t>
-      </w:r>
-      <w:r>
-        <w:rPr>
-          <w:lang w:val="en-US"/>
-        </w:rPr>
-        <w:t>, doing the operation on them, and returning it to the user</w:t>
-      </w:r>
-      <w:r>
-        <w:rPr>
-          <w:lang w:val="en-US"/>
-        </w:rPr>
-        <w:t xml:space="preserve">. </w:t>
+        <w:t>.</w:t>
       </w:r>
     </w:p>
     <w:p>
@@ -95,8 +181,6 @@
           <w:lang w:val="en-US"/>
         </w:rPr>
       </w:pPr>
-      <w:bookmarkStart w:id="0" w:name="_GoBack"/>
-      <w:bookmarkEnd w:id="0"/>
       <w:r>
         <w:rPr>
           <w:noProof/>
@@ -148,7 +232,7 @@
         <w:rPr>
           <w:lang w:val="en-US"/>
         </w:rPr>
-        <w:t>As this lab is not about HTML, the design is totally up to you, I won’t be upset if it is not pretty, as the CSS for this style is difficult. The calculator</w:t>
+        <w:t>The calculator</w:t>
       </w:r>
       <w:r>
         <w:rPr>
@@ -340,7 +424,13 @@
         <w:rPr>
           <w:lang w:val="en-US"/>
         </w:rPr>
-        <w:t>A way to clear the current text-box</w:t>
+        <w:t xml:space="preserve">A way to clear the current </w:t>
+      </w:r>
+      <w:r>
+        <w:rPr>
+          <w:lang w:val="en-US"/>
+        </w:rPr>
+        <w:t>textbox.</w:t>
       </w:r>
     </w:p>
     <w:p>
@@ -349,9 +439,6 @@
       </w:pPr>
       <w:r>
         <w:t>Bonus</w:t>
-      </w:r>
-      <w:r>
-        <w:t xml:space="preserve"> (Easier) </w:t>
       </w:r>
     </w:p>
     <w:p>
@@ -405,390 +492,16 @@
     </w:p>
     <w:p>
       <w:pPr>
-        <w:pStyle w:val="Heading2"/>
-      </w:pPr>
-      <w:r>
+        <w:pStyle w:val="Heading1"/>
+        <w:rPr>
+          <w:lang w:val="en-US"/>
+        </w:rPr>
+      </w:pPr>
+      <w:r>
+        <w:rPr>
+          <w:lang w:val="en-US"/>
+        </w:rPr>
         <w:lastRenderedPageBreak/>
-        <w:t>Bonus (Harder)</w:t>
-      </w:r>
-    </w:p>
-    <w:p>
-      <w:pPr>
-        <w:rPr>
-          <w:lang w:val="en-US"/>
-        </w:rPr>
-      </w:pPr>
-      <w:r>
-        <w:rPr>
-          <w:lang w:val="en-US"/>
-        </w:rPr>
-        <w:t xml:space="preserve">If you finish early, try to create a regular calculator using the same HTML/CSS. </w:t>
-      </w:r>
-      <w:r>
-        <w:rPr>
-          <w:b/>
-          <w:lang w:val="en-US"/>
-        </w:rPr>
-        <w:t xml:space="preserve">Warning: </w:t>
-      </w:r>
-      <w:r>
-        <w:rPr>
-          <w:lang w:val="en-US"/>
-        </w:rPr>
-        <w:t xml:space="preserve">This is a much more difficult problem than the reverse polish calculator. </w:t>
-      </w:r>
-      <w:r>
-        <w:rPr>
-          <w:lang w:val="en-US"/>
-        </w:rPr>
-        <w:t xml:space="preserve">My advice </w:t>
-      </w:r>
-      <w:r>
-        <w:rPr>
-          <w:lang w:val="en-US"/>
-        </w:rPr>
-        <w:t xml:space="preserve">on how to approach the problem is to allow the user to input data until they press enter, then start at the beginning of the string and do </w:t>
-      </w:r>
-      <w:r>
-        <w:rPr>
-          <w:lang w:val="en-US"/>
-        </w:rPr>
-        <w:t>all</w:t>
-      </w:r>
-      <w:r>
-        <w:rPr>
-          <w:lang w:val="en-US"/>
-        </w:rPr>
-        <w:t xml:space="preserve"> the calculations. This is a much harder, as you will have to account for the rules of operation (BEDMAS), which requires you to break down the problem into smaller </w:t>
-      </w:r>
-      <w:r>
-        <w:rPr>
-          <w:lang w:val="en-US"/>
-        </w:rPr>
-        <w:t>chunks (each individual operation takes 2 values, the left and the right values</w:t>
-      </w:r>
-      <w:r>
-        <w:rPr>
-          <w:lang w:val="en-US"/>
-        </w:rPr>
-        <w:t xml:space="preserve"> e.g. </w:t>
-      </w:r>
-      <m:oMath>
-        <m:r>
-          <w:rPr>
-            <w:rFonts w:ascii="Cambria Math" w:hAnsi="Cambria Math"/>
-            <w:lang w:val="en-US"/>
-          </w:rPr>
-          <m:t>Left+Right=result</m:t>
-        </m:r>
-      </m:oMath>
-      <w:r>
-        <w:rPr>
-          <w:lang w:val="en-US"/>
-        </w:rPr>
-        <w:t>) and then rank the operations based on their order in BEDMAS</w:t>
-      </w:r>
-      <w:r>
-        <w:rPr>
-          <w:lang w:val="en-US"/>
-        </w:rPr>
-        <w:t>.</w:t>
-      </w:r>
-      <w:r>
-        <w:rPr>
-          <w:lang w:val="en-US"/>
-        </w:rPr>
-        <w:t xml:space="preserve"> </w:t>
-      </w:r>
-    </w:p>
-    <w:p>
-      <w:pPr>
-        <w:rPr>
-          <w:rFonts w:eastAsiaTheme="minorEastAsia"/>
-          <w:lang w:val="en-US"/>
-        </w:rPr>
-      </w:pPr>
-      <w:r>
-        <w:rPr>
-          <w:rFonts w:eastAsiaTheme="minorEastAsia"/>
-          <w:lang w:val="en-US"/>
-        </w:rPr>
-        <w:t xml:space="preserve">For </w:t>
-      </w:r>
-      <w:r>
-        <w:rPr>
-          <w:rFonts w:eastAsiaTheme="minorEastAsia"/>
-          <w:lang w:val="en-US"/>
-        </w:rPr>
-        <w:t>example,</w:t>
-      </w:r>
-      <w:r>
-        <w:rPr>
-          <w:rFonts w:eastAsiaTheme="minorEastAsia"/>
-          <w:lang w:val="en-US"/>
-        </w:rPr>
-        <w:t xml:space="preserve"> </w:t>
-      </w:r>
-      <m:oMath>
-        <m:r>
-          <w:rPr>
-            <w:rFonts w:ascii="Cambria Math" w:hAnsi="Cambria Math"/>
-            <w:lang w:val="en-US"/>
-          </w:rPr>
-          <m:t>(A/B+A*C)</m:t>
-        </m:r>
-      </m:oMath>
-      <w:r>
-        <w:rPr>
-          <w:rFonts w:eastAsiaTheme="minorEastAsia"/>
-          <w:lang w:val="en-US"/>
-        </w:rPr>
-        <w:t xml:space="preserve"> must be performed </w:t>
-      </w:r>
-      <w:r>
-        <w:rPr>
-          <w:rFonts w:eastAsiaTheme="minorEastAsia"/>
-          <w:lang w:val="en-US"/>
-        </w:rPr>
-        <w:t>in the order</w:t>
-      </w:r>
-      <w:r>
-        <w:rPr>
-          <w:rFonts w:eastAsiaTheme="minorEastAsia"/>
-          <w:lang w:val="en-US"/>
-        </w:rPr>
-        <w:t xml:space="preserve"> </w:t>
-      </w:r>
-    </w:p>
-    <w:p>
-      <w:pPr>
-        <w:pStyle w:val="ListParagraph"/>
-        <w:numPr>
-          <w:ilvl w:val="0"/>
-          <w:numId w:val="58"/>
-        </w:numPr>
-        <w:rPr>
-          <w:lang w:val="en-US"/>
-        </w:rPr>
-      </w:pPr>
-      <m:oMath>
-        <m:r>
-          <w:rPr>
-            <w:rFonts w:ascii="Cambria Math" w:eastAsiaTheme="minorEastAsia" w:hAnsi="Cambria Math"/>
-            <w:lang w:val="en-US"/>
-          </w:rPr>
-          <m:t>A/B=</m:t>
-        </m:r>
-        <m:sSub>
-          <m:sSubPr>
-            <m:ctrlPr>
-              <w:rPr>
-                <w:rFonts w:ascii="Cambria Math" w:eastAsiaTheme="minorEastAsia" w:hAnsi="Cambria Math"/>
-                <w:i/>
-                <w:lang w:val="en-US"/>
-              </w:rPr>
-            </m:ctrlPr>
-          </m:sSubPr>
-          <m:e>
-            <m:r>
-              <w:rPr>
-                <w:rFonts w:ascii="Cambria Math" w:eastAsiaTheme="minorEastAsia" w:hAnsi="Cambria Math"/>
-                <w:lang w:val="en-US"/>
-              </w:rPr>
-              <m:t>v</m:t>
-            </m:r>
-          </m:e>
-          <m:sub>
-            <m:r>
-              <w:rPr>
-                <w:rFonts w:ascii="Cambria Math" w:eastAsiaTheme="minorEastAsia" w:hAnsi="Cambria Math"/>
-                <w:lang w:val="en-US"/>
-              </w:rPr>
-              <m:t>1</m:t>
-            </m:r>
-          </m:sub>
-        </m:sSub>
-      </m:oMath>
-      <w:r>
-        <w:rPr>
-          <w:rFonts w:eastAsiaTheme="minorEastAsia"/>
-          <w:lang w:val="en-US"/>
-        </w:rPr>
-        <w:t xml:space="preserve"> </w:t>
-      </w:r>
-    </w:p>
-    <w:p>
-      <w:pPr>
-        <w:pStyle w:val="ListParagraph"/>
-        <w:numPr>
-          <w:ilvl w:val="0"/>
-          <w:numId w:val="58"/>
-        </w:numPr>
-        <w:rPr>
-          <w:lang w:val="en-US"/>
-        </w:rPr>
-      </w:pPr>
-      <m:oMath>
-        <m:r>
-          <w:rPr>
-            <w:rFonts w:ascii="Cambria Math" w:eastAsiaTheme="minorEastAsia" w:hAnsi="Cambria Math"/>
-            <w:lang w:val="en-US"/>
-          </w:rPr>
-          <m:t>A*C=</m:t>
-        </m:r>
-        <m:sSub>
-          <m:sSubPr>
-            <m:ctrlPr>
-              <w:rPr>
-                <w:rFonts w:ascii="Cambria Math" w:eastAsiaTheme="minorEastAsia" w:hAnsi="Cambria Math"/>
-                <w:i/>
-                <w:lang w:val="en-US"/>
-              </w:rPr>
-            </m:ctrlPr>
-          </m:sSubPr>
-          <m:e>
-            <m:r>
-              <w:rPr>
-                <w:rFonts w:ascii="Cambria Math" w:eastAsiaTheme="minorEastAsia" w:hAnsi="Cambria Math"/>
-                <w:lang w:val="en-US"/>
-              </w:rPr>
-              <m:t>v</m:t>
-            </m:r>
-          </m:e>
-          <m:sub>
-            <m:r>
-              <w:rPr>
-                <w:rFonts w:ascii="Cambria Math" w:eastAsiaTheme="minorEastAsia" w:hAnsi="Cambria Math"/>
-                <w:lang w:val="en-US"/>
-              </w:rPr>
-              <m:t>2</m:t>
-            </m:r>
-          </m:sub>
-        </m:sSub>
-      </m:oMath>
-    </w:p>
-    <w:p>
-      <w:pPr>
-        <w:pStyle w:val="ListParagraph"/>
-        <w:numPr>
-          <w:ilvl w:val="0"/>
-          <w:numId w:val="58"/>
-        </w:numPr>
-        <w:rPr>
-          <w:lang w:val="en-US"/>
-        </w:rPr>
-      </w:pPr>
-      <m:oMath>
-        <m:sSub>
-          <m:sSubPr>
-            <m:ctrlPr>
-              <w:rPr>
-                <w:rFonts w:ascii="Cambria Math" w:hAnsi="Cambria Math"/>
-                <w:i/>
-                <w:lang w:val="en-US"/>
-              </w:rPr>
-            </m:ctrlPr>
-          </m:sSubPr>
-          <m:e>
-            <m:r>
-              <w:rPr>
-                <w:rFonts w:ascii="Cambria Math" w:hAnsi="Cambria Math"/>
-                <w:lang w:val="en-US"/>
-              </w:rPr>
-              <m:t>v</m:t>
-            </m:r>
-          </m:e>
-          <m:sub>
-            <m:r>
-              <w:rPr>
-                <w:rFonts w:ascii="Cambria Math" w:hAnsi="Cambria Math"/>
-                <w:lang w:val="en-US"/>
-              </w:rPr>
-              <m:t>1</m:t>
-            </m:r>
-          </m:sub>
-        </m:sSub>
-        <m:r>
-          <w:rPr>
-            <w:rFonts w:ascii="Cambria Math" w:hAnsi="Cambria Math"/>
-            <w:lang w:val="en-US"/>
-          </w:rPr>
-          <m:t>+</m:t>
-        </m:r>
-        <m:sSub>
-          <m:sSubPr>
-            <m:ctrlPr>
-              <w:rPr>
-                <w:rFonts w:ascii="Cambria Math" w:hAnsi="Cambria Math"/>
-                <w:i/>
-                <w:lang w:val="en-US"/>
-              </w:rPr>
-            </m:ctrlPr>
-          </m:sSubPr>
-          <m:e>
-            <m:r>
-              <w:rPr>
-                <w:rFonts w:ascii="Cambria Math" w:hAnsi="Cambria Math"/>
-                <w:lang w:val="en-US"/>
-              </w:rPr>
-              <m:t>v</m:t>
-            </m:r>
-          </m:e>
-          <m:sub>
-            <m:r>
-              <w:rPr>
-                <w:rFonts w:ascii="Cambria Math" w:hAnsi="Cambria Math"/>
-                <w:lang w:val="en-US"/>
-              </w:rPr>
-              <m:t>2</m:t>
-            </m:r>
-          </m:sub>
-        </m:sSub>
-        <m:r>
-          <w:rPr>
-            <w:rFonts w:ascii="Cambria Math" w:hAnsi="Cambria Math"/>
-            <w:lang w:val="en-US"/>
-          </w:rPr>
-          <m:t>=result</m:t>
-        </m:r>
-      </m:oMath>
-    </w:p>
-    <w:p>
-      <w:pPr>
-        <w:rPr>
-          <w:lang w:val="en-US"/>
-        </w:rPr>
-      </w:pPr>
-      <w:r>
-        <w:rPr>
-          <w:lang w:val="en-US"/>
-        </w:rPr>
-        <w:t>To see the visualization for this</w:t>
-      </w:r>
-      <w:r>
-        <w:rPr>
-          <w:lang w:val="en-US"/>
-        </w:rPr>
-        <w:t xml:space="preserve"> technique,</w:t>
-      </w:r>
-      <w:r>
-        <w:rPr>
-          <w:lang w:val="en-US"/>
-        </w:rPr>
-        <w:t xml:space="preserve"> look at the Calculator_Outline_G2T.pdf file on git.</w:t>
-      </w:r>
-    </w:p>
-    <w:p>
-      <w:pPr>
-        <w:pStyle w:val="Heading1"/>
-        <w:rPr>
-          <w:lang w:val="en-US"/>
-        </w:rPr>
-      </w:pPr>
-      <w:r>
-        <w:rPr>
-          <w:lang w:val="en-US"/>
-        </w:rPr>
         <w:t>General Instructions</w:t>
       </w:r>
     </w:p>
@@ -967,7 +680,7 @@
         <w:rPr>
           <w:lang w:val="en-US"/>
         </w:rPr>
-        <w:t>Create the following functions (at a minimum)</w:t>
+        <w:t xml:space="preserve">Create the following function </w:t>
       </w:r>
     </w:p>
     <w:p>
@@ -1140,6 +853,84 @@
         </w:rPr>
         <w:t xml:space="preserve"> – Main function</w:t>
       </w:r>
+      <w:r>
+        <w:rPr>
+          <w:lang w:val="en-US"/>
+        </w:rPr>
+        <w:t xml:space="preserve"> which handles inputs</w:t>
+      </w:r>
+    </w:p>
+    <w:p>
+      <w:pPr>
+        <w:pStyle w:val="ListParagraph"/>
+        <w:numPr>
+          <w:ilvl w:val="1"/>
+          <w:numId w:val="60"/>
+        </w:numPr>
+        <w:rPr>
+          <w:lang w:val="en-US"/>
+        </w:rPr>
+      </w:pPr>
+      <w:proofErr w:type="spellStart"/>
+      <w:r>
+        <w:rPr>
+          <w:b/>
+          <w:bCs/>
+          <w:lang w:val="en-US"/>
+        </w:rPr>
+        <w:t>calculateValue</w:t>
+      </w:r>
+      <w:proofErr w:type="spellEnd"/>
+      <w:r>
+        <w:rPr>
+          <w:lang w:val="en-US"/>
+        </w:rPr>
+        <w:t xml:space="preserve"> – Does the math when you press enter</w:t>
+      </w:r>
+    </w:p>
+    <w:p>
+      <w:pPr>
+        <w:pStyle w:val="ListParagraph"/>
+        <w:numPr>
+          <w:ilvl w:val="1"/>
+          <w:numId w:val="60"/>
+        </w:numPr>
+        <w:rPr>
+          <w:lang w:val="en-US"/>
+        </w:rPr>
+      </w:pPr>
+      <w:proofErr w:type="spellStart"/>
+      <w:r>
+        <w:rPr>
+          <w:b/>
+          <w:bCs/>
+          <w:lang w:val="en-US"/>
+        </w:rPr>
+        <w:t>storeNumber</w:t>
+      </w:r>
+      <w:proofErr w:type="spellEnd"/>
+      <w:r>
+        <w:rPr>
+          <w:lang w:val="en-US"/>
+        </w:rPr>
+        <w:t xml:space="preserve"> and </w:t>
+      </w:r>
+      <w:proofErr w:type="spellStart"/>
+      <w:r>
+        <w:rPr>
+          <w:b/>
+          <w:bCs/>
+          <w:lang w:val="en-US"/>
+        </w:rPr>
+        <w:t>storeOperator</w:t>
+      </w:r>
+      <w:proofErr w:type="spellEnd"/>
+      <w:r>
+        <w:rPr>
+          <w:lang w:val="en-US"/>
+        </w:rPr>
+        <w:t xml:space="preserve"> – Optional functions to store the values cleaner</w:t>
+      </w:r>
     </w:p>
     <w:p>
       <w:pPr>
@@ -1535,162 +1326,6 @@
     </w:p>
     <w:p>
       <w:pPr>
-        <w:shd w:val="clear" w:color="auto" w:fill="1E1E1E"/>
-        <w:spacing w:after="0" w:line="285" w:lineRule="atLeast"/>
-        <w:rPr>
-          <w:rFonts w:ascii="Consolas" w:eastAsia="Times New Roman" w:hAnsi="Consolas" w:cs="Times New Roman"/>
-          <w:color w:val="C5C8C6"/>
-          <w:sz w:val="21"/>
-          <w:szCs w:val="21"/>
-          <w:lang w:eastAsia="en-CA"/>
-        </w:rPr>
-      </w:pPr>
-      <w:r>
-        <w:rPr>
-          <w:rFonts w:ascii="Consolas" w:eastAsia="Times New Roman" w:hAnsi="Consolas" w:cs="Times New Roman"/>
-          <w:color w:val="9A9B99"/>
-          <w:sz w:val="21"/>
-          <w:szCs w:val="21"/>
-          <w:lang w:eastAsia="en-CA"/>
-        </w:rPr>
-        <w:t>// Array Functions &amp; variables //</w:t>
-      </w:r>
-    </w:p>
-    <w:p>
-      <w:pPr>
-        <w:shd w:val="clear" w:color="auto" w:fill="1E1E1E"/>
-        <w:spacing w:after="0" w:line="285" w:lineRule="atLeast"/>
-        <w:rPr>
-          <w:rFonts w:ascii="Consolas" w:eastAsia="Times New Roman" w:hAnsi="Consolas" w:cs="Times New Roman"/>
-          <w:color w:val="C5C8C6"/>
-          <w:sz w:val="21"/>
-          <w:szCs w:val="21"/>
-          <w:lang w:eastAsia="en-CA"/>
-        </w:rPr>
-      </w:pPr>
-      <w:proofErr w:type="gramStart"/>
-      <w:r>
-        <w:rPr>
-          <w:rFonts w:ascii="Consolas" w:eastAsia="Times New Roman" w:hAnsi="Consolas" w:cs="Times New Roman"/>
-          <w:color w:val="C5C8C6"/>
-          <w:sz w:val="21"/>
-          <w:szCs w:val="21"/>
-          <w:lang w:eastAsia="en-CA"/>
-        </w:rPr>
-        <w:t>.</w:t>
-      </w:r>
-      <w:r>
-        <w:rPr>
-          <w:rFonts w:ascii="Consolas" w:eastAsia="Times New Roman" w:hAnsi="Consolas" w:cs="Times New Roman"/>
-          <w:color w:val="CE6700"/>
-          <w:sz w:val="21"/>
-          <w:szCs w:val="21"/>
-          <w:lang w:eastAsia="en-CA"/>
-        </w:rPr>
-        <w:t>push</w:t>
-      </w:r>
-      <w:proofErr w:type="gramEnd"/>
-      <w:r>
-        <w:rPr>
-          <w:rFonts w:ascii="Consolas" w:eastAsia="Times New Roman" w:hAnsi="Consolas" w:cs="Times New Roman"/>
-          <w:color w:val="C5C8C6"/>
-          <w:sz w:val="21"/>
-          <w:szCs w:val="21"/>
-          <w:lang w:eastAsia="en-CA"/>
-        </w:rPr>
-        <w:t>()</w:t>
-      </w:r>
-    </w:p>
-    <w:p>
-      <w:pPr>
-        <w:shd w:val="clear" w:color="auto" w:fill="1E1E1E"/>
-        <w:spacing w:after="0" w:line="285" w:lineRule="atLeast"/>
-        <w:rPr>
-          <w:rFonts w:ascii="Consolas" w:eastAsia="Times New Roman" w:hAnsi="Consolas" w:cs="Times New Roman"/>
-          <w:color w:val="C5C8C6"/>
-          <w:sz w:val="21"/>
-          <w:szCs w:val="21"/>
-          <w:lang w:eastAsia="en-CA"/>
-        </w:rPr>
-      </w:pPr>
-      <w:proofErr w:type="gramStart"/>
-      <w:r>
-        <w:rPr>
-          <w:rFonts w:ascii="Consolas" w:eastAsia="Times New Roman" w:hAnsi="Consolas" w:cs="Times New Roman"/>
-          <w:color w:val="C5C8C6"/>
-          <w:sz w:val="21"/>
-          <w:szCs w:val="21"/>
-          <w:lang w:eastAsia="en-CA"/>
-        </w:rPr>
-        <w:t>.</w:t>
-      </w:r>
-      <w:r>
-        <w:rPr>
-          <w:rFonts w:ascii="Consolas" w:eastAsia="Times New Roman" w:hAnsi="Consolas" w:cs="Times New Roman"/>
-          <w:color w:val="CE6700"/>
-          <w:sz w:val="21"/>
-          <w:szCs w:val="21"/>
-          <w:lang w:eastAsia="en-CA"/>
-        </w:rPr>
-        <w:t>pop</w:t>
-      </w:r>
-      <w:proofErr w:type="gramEnd"/>
-      <w:r>
-        <w:rPr>
-          <w:rFonts w:ascii="Consolas" w:eastAsia="Times New Roman" w:hAnsi="Consolas" w:cs="Times New Roman"/>
-          <w:color w:val="C5C8C6"/>
-          <w:sz w:val="21"/>
-          <w:szCs w:val="21"/>
-          <w:lang w:eastAsia="en-CA"/>
-        </w:rPr>
-        <w:t>()</w:t>
-      </w:r>
-    </w:p>
-    <w:p>
-      <w:pPr>
-        <w:shd w:val="clear" w:color="auto" w:fill="1E1E1E"/>
-        <w:spacing w:after="0" w:line="285" w:lineRule="atLeast"/>
-        <w:rPr>
-          <w:rFonts w:ascii="Consolas" w:eastAsia="Times New Roman" w:hAnsi="Consolas" w:cs="Times New Roman"/>
-          <w:color w:val="C5C8C6"/>
-          <w:sz w:val="21"/>
-          <w:szCs w:val="21"/>
-          <w:lang w:eastAsia="en-CA"/>
-        </w:rPr>
-      </w:pPr>
-      <w:proofErr w:type="gramStart"/>
-      <w:r>
-        <w:rPr>
-          <w:rFonts w:ascii="Consolas" w:eastAsia="Times New Roman" w:hAnsi="Consolas" w:cs="Times New Roman"/>
-          <w:color w:val="C5C8C6"/>
-          <w:sz w:val="21"/>
-          <w:szCs w:val="21"/>
-          <w:lang w:eastAsia="en-CA"/>
-        </w:rPr>
-        <w:t>.</w:t>
-      </w:r>
-      <w:r>
-        <w:rPr>
-          <w:rFonts w:ascii="Consolas" w:eastAsia="Times New Roman" w:hAnsi="Consolas" w:cs="Times New Roman"/>
-          <w:color w:val="C7444A"/>
-          <w:sz w:val="21"/>
-          <w:szCs w:val="21"/>
-          <w:lang w:eastAsia="en-CA"/>
-        </w:rPr>
-        <w:t>length</w:t>
-      </w:r>
-      <w:proofErr w:type="gramEnd"/>
-    </w:p>
-    <w:p>
-      <w:pPr>
-        <w:rPr>
-          <w:lang w:val="en-US"/>
-        </w:rPr>
-      </w:pPr>
-    </w:p>
-    <w:p>
-      <w:pPr>
-        <w:pStyle w:val="ListParagraph"/>
         <w:rPr>
           <w:lang w:val="en-US"/>
         </w:rPr>
@@ -1709,7 +1344,7 @@
 </file>
 
 <file path=word/endnotes.xml><?xml version="1.0" encoding="utf-8"?>
-<w:endnotes xmlns:wpc="http://schemas.microsoft.com/office/word/2010/wordprocessingCanvas" xmlns:cx="http://schemas.microsoft.com/office/drawing/2014/chartex" xmlns:cx1="http://schemas.microsoft.com/office/drawing/2015/9/8/chartex" xmlns:cx2="http://schemas.microsoft.com/office/drawing/2015/10/21/chartex" xmlns:cx3="http://schemas.microsoft.com/office/drawing/2016/5/9/chartex" xmlns:cx4="http://schemas.microsoft.com/office/drawing/2016/5/10/chartex" xmlns:cx5="http://schemas.microsoft.com/office/drawing/2016/5/11/chartex" xmlns:cx6="http://schemas.microsoft.com/office/drawing/2016/5/12/chartex" xmlns:cx7="http://schemas.microsoft.com/office/drawing/2016/5/13/chartex" xmlns:cx8="http://schemas.microsoft.com/office/drawing/2016/5/14/chartex" xmlns:mc="http://schemas.openxmlformats.org/markup-compatibility/2006" xmlns:aink="http://schemas.microsoft.com/office/drawing/2016/ink" xmlns:am3d="http://schemas.microsoft.com/office/drawing/2017/model3d" xmlns:o="urn:schemas-microsoft-com:office:office" xmlns:r="http://schemas.openxmlformats.org/officeDocument/2006/relationships" xmlns:m="http://schemas.openxmlformats.org/officeDocument/2006/math" xmlns:v="urn:schemas-microsoft-com:vml" xmlns:wp14="http://schemas.microsoft.com/office/word/2010/wordprocessingDrawing" xmlns:wp="http://schemas.openxmlformats.org/drawingml/2006/wordprocessingDrawing" xmlns:w10="urn:schemas-microsoft-com:office:word" xmlns:w="http://schemas.openxmlformats.org/wordprocessingml/2006/main" xmlns:w14="http://schemas.microsoft.com/office/word/2010/wordml" xmlns:w15="http://schemas.microsoft.com/office/word/2012/wordml" xmlns:w16cid="http://schemas.microsoft.com/office/word/2016/wordml/cid" xmlns:w16se="http://schemas.microsoft.com/office/word/2015/wordml/symex" xmlns:wpg="http://schemas.microsoft.com/office/word/2010/wordprocessingGroup" xmlns:wpi="http://schemas.microsoft.com/office/word/2010/wordprocessingInk" xmlns:wne="http://schemas.microsoft.com/office/word/2006/wordml" xmlns:wps="http://schemas.microsoft.com/office/word/2010/wordprocessingShape" mc:Ignorable="w14 w15 w16se w16cid wp14">
+<w:endnotes xmlns:wpc="http://schemas.microsoft.com/office/word/2010/wordprocessingCanvas" xmlns:cx="http://schemas.microsoft.com/office/drawing/2014/chartex" xmlns:cx1="http://schemas.microsoft.com/office/drawing/2015/9/8/chartex" xmlns:cx2="http://schemas.microsoft.com/office/drawing/2015/10/21/chartex" xmlns:cx3="http://schemas.microsoft.com/office/drawing/2016/5/9/chartex" xmlns:cx4="http://schemas.microsoft.com/office/drawing/2016/5/10/chartex" xmlns:cx5="http://schemas.microsoft.com/office/drawing/2016/5/11/chartex" xmlns:cx6="http://schemas.microsoft.com/office/drawing/2016/5/12/chartex" xmlns:cx7="http://schemas.microsoft.com/office/drawing/2016/5/13/chartex" xmlns:cx8="http://schemas.microsoft.com/office/drawing/2016/5/14/chartex" xmlns:mc="http://schemas.openxmlformats.org/markup-compatibility/2006" xmlns:aink="http://schemas.microsoft.com/office/drawing/2016/ink" xmlns:am3d="http://schemas.microsoft.com/office/drawing/2017/model3d" xmlns:o="urn:schemas-microsoft-com:office:office" xmlns:r="http://schemas.openxmlformats.org/officeDocument/2006/relationships" xmlns:m="http://schemas.openxmlformats.org/officeDocument/2006/math" xmlns:v="urn:schemas-microsoft-com:vml" xmlns:wp14="http://schemas.microsoft.com/office/word/2010/wordprocessingDrawing" xmlns:wp="http://schemas.openxmlformats.org/drawingml/2006/wordprocessingDrawing" xmlns:w10="urn:schemas-microsoft-com:office:word" xmlns:w="http://schemas.openxmlformats.org/wordprocessingml/2006/main" xmlns:w14="http://schemas.microsoft.com/office/word/2010/wordml" xmlns:w15="http://schemas.microsoft.com/office/word/2012/wordml" xmlns:w16cex="http://schemas.microsoft.com/office/word/2018/wordml/cex" xmlns:w16cid="http://schemas.microsoft.com/office/word/2016/wordml/cid" xmlns:w16="http://schemas.microsoft.com/office/word/2018/wordml" xmlns:w16se="http://schemas.microsoft.com/office/word/2015/wordml/symex" xmlns:wpg="http://schemas.microsoft.com/office/word/2010/wordprocessingGroup" xmlns:wpi="http://schemas.microsoft.com/office/word/2010/wordprocessingInk" xmlns:wne="http://schemas.microsoft.com/office/word/2006/wordml" xmlns:wps="http://schemas.microsoft.com/office/word/2010/wordprocessingShape" mc:Ignorable="w14 w15 w16se w16cid w16 w16cex wp14">
   <w:endnote w:type="separator" w:id="-1">
     <w:p>
       <w:pPr>
@@ -1734,7 +1369,7 @@
 </file>
 
 <file path=word/footer1.xml><?xml version="1.0" encoding="utf-8"?>
-<w:ftr xmlns:wpc="http://schemas.microsoft.com/office/word/2010/wordprocessingCanvas" xmlns:cx="http://schemas.microsoft.com/office/drawing/2014/chartex" xmlns:cx1="http://schemas.microsoft.com/office/drawing/2015/9/8/chartex" xmlns:cx2="http://schemas.microsoft.com/office/drawing/2015/10/21/chartex" xmlns:cx3="http://schemas.microsoft.com/office/drawing/2016/5/9/chartex" xmlns:cx4="http://schemas.microsoft.com/office/drawing/2016/5/10/chartex" xmlns:cx5="http://schemas.microsoft.com/office/drawing/2016/5/11/chartex" xmlns:cx6="http://schemas.microsoft.com/office/drawing/2016/5/12/chartex" xmlns:cx7="http://schemas.microsoft.com/office/drawing/2016/5/13/chartex" xmlns:cx8="http://schemas.microsoft.com/office/drawing/2016/5/14/chartex" xmlns:mc="http://schemas.openxmlformats.org/markup-compatibility/2006" xmlns:aink="http://schemas.microsoft.com/office/drawing/2016/ink" xmlns:am3d="http://schemas.microsoft.com/office/drawing/2017/model3d" xmlns:o="urn:schemas-microsoft-com:office:office" xmlns:r="http://schemas.openxmlformats.org/officeDocument/2006/relationships" xmlns:m="http://schemas.openxmlformats.org/officeDocument/2006/math" xmlns:v="urn:schemas-microsoft-com:vml" xmlns:wp14="http://schemas.microsoft.com/office/word/2010/wordprocessingDrawing" xmlns:wp="http://schemas.openxmlformats.org/drawingml/2006/wordprocessingDrawing" xmlns:w10="urn:schemas-microsoft-com:office:word" xmlns:w="http://schemas.openxmlformats.org/wordprocessingml/2006/main" xmlns:w14="http://schemas.microsoft.com/office/word/2010/wordml" xmlns:w15="http://schemas.microsoft.com/office/word/2012/wordml" xmlns:w16cid="http://schemas.microsoft.com/office/word/2016/wordml/cid" xmlns:w16se="http://schemas.microsoft.com/office/word/2015/wordml/symex" xmlns:wpg="http://schemas.microsoft.com/office/word/2010/wordprocessingGroup" xmlns:wpi="http://schemas.microsoft.com/office/word/2010/wordprocessingInk" xmlns:wne="http://schemas.microsoft.com/office/word/2006/wordml" xmlns:wps="http://schemas.microsoft.com/office/word/2010/wordprocessingShape" mc:Ignorable="w14 w15 w16se w16cid wp14">
+<w:ftr xmlns:wpc="http://schemas.microsoft.com/office/word/2010/wordprocessingCanvas" xmlns:cx="http://schemas.microsoft.com/office/drawing/2014/chartex" xmlns:cx1="http://schemas.microsoft.com/office/drawing/2015/9/8/chartex" xmlns:cx2="http://schemas.microsoft.com/office/drawing/2015/10/21/chartex" xmlns:cx3="http://schemas.microsoft.com/office/drawing/2016/5/9/chartex" xmlns:cx4="http://schemas.microsoft.com/office/drawing/2016/5/10/chartex" xmlns:cx5="http://schemas.microsoft.com/office/drawing/2016/5/11/chartex" xmlns:cx6="http://schemas.microsoft.com/office/drawing/2016/5/12/chartex" xmlns:cx7="http://schemas.microsoft.com/office/drawing/2016/5/13/chartex" xmlns:cx8="http://schemas.microsoft.com/office/drawing/2016/5/14/chartex" xmlns:mc="http://schemas.openxmlformats.org/markup-compatibility/2006" xmlns:aink="http://schemas.microsoft.com/office/drawing/2016/ink" xmlns:am3d="http://schemas.microsoft.com/office/drawing/2017/model3d" xmlns:o="urn:schemas-microsoft-com:office:office" xmlns:r="http://schemas.openxmlformats.org/officeDocument/2006/relationships" xmlns:m="http://schemas.openxmlformats.org/officeDocument/2006/math" xmlns:v="urn:schemas-microsoft-com:vml" xmlns:wp14="http://schemas.microsoft.com/office/word/2010/wordprocessingDrawing" xmlns:wp="http://schemas.openxmlformats.org/drawingml/2006/wordprocessingDrawing" xmlns:w10="urn:schemas-microsoft-com:office:word" xmlns:w="http://schemas.openxmlformats.org/wordprocessingml/2006/main" xmlns:w14="http://schemas.microsoft.com/office/word/2010/wordml" xmlns:w15="http://schemas.microsoft.com/office/word/2012/wordml" xmlns:w16cex="http://schemas.microsoft.com/office/word/2018/wordml/cex" xmlns:w16cid="http://schemas.microsoft.com/office/word/2016/wordml/cid" xmlns:w16="http://schemas.microsoft.com/office/word/2018/wordml" xmlns:w16se="http://schemas.microsoft.com/office/word/2015/wordml/symex" xmlns:wpg="http://schemas.microsoft.com/office/word/2010/wordprocessingGroup" xmlns:wpi="http://schemas.microsoft.com/office/word/2010/wordprocessingInk" xmlns:wne="http://schemas.microsoft.com/office/word/2006/wordml" xmlns:wps="http://schemas.microsoft.com/office/word/2010/wordprocessingShape" mc:Ignorable="w14 w15 w16se w16cid w16 w16cex wp14">
   <w:p>
     <w:pPr>
       <w:pStyle w:val="Footer"/>
@@ -1867,7 +1502,7 @@
 </file>
 
 <file path=word/footnotes.xml><?xml version="1.0" encoding="utf-8"?>
-<w:footnotes xmlns:wpc="http://schemas.microsoft.com/office/word/2010/wordprocessingCanvas" xmlns:cx="http://schemas.microsoft.com/office/drawing/2014/chartex" xmlns:cx1="http://schemas.microsoft.com/office/drawing/2015/9/8/chartex" xmlns:cx2="http://schemas.microsoft.com/office/drawing/2015/10/21/chartex" xmlns:cx3="http://schemas.microsoft.com/office/drawing/2016/5/9/chartex" xmlns:cx4="http://schemas.microsoft.com/office/drawing/2016/5/10/chartex" xmlns:cx5="http://schemas.microsoft.com/office/drawing/2016/5/11/chartex" xmlns:cx6="http://schemas.microsoft.com/office/drawing/2016/5/12/chartex" xmlns:cx7="http://schemas.microsoft.com/office/drawing/2016/5/13/chartex" xmlns:cx8="http://schemas.microsoft.com/office/drawing/2016/5/14/chartex" xmlns:mc="http://schemas.openxmlformats.org/markup-compatibility/2006" xmlns:aink="http://schemas.microsoft.com/office/drawing/2016/ink" xmlns:am3d="http://schemas.microsoft.com/office/drawing/2017/model3d" xmlns:o="urn:schemas-microsoft-com:office:office" xmlns:r="http://schemas.openxmlformats.org/officeDocument/2006/relationships" xmlns:m="http://schemas.openxmlformats.org/officeDocument/2006/math" xmlns:v="urn:schemas-microsoft-com:vml" xmlns:wp14="http://schemas.microsoft.com/office/word/2010/wordprocessingDrawing" xmlns:wp="http://schemas.openxmlformats.org/drawingml/2006/wordprocessingDrawing" xmlns:w10="urn:schemas-microsoft-com:office:word" xmlns:w="http://schemas.openxmlformats.org/wordprocessingml/2006/main" xmlns:w14="http://schemas.microsoft.com/office/word/2010/wordml" xmlns:w15="http://schemas.microsoft.com/office/word/2012/wordml" xmlns:w16cid="http://schemas.microsoft.com/office/word/2016/wordml/cid" xmlns:w16se="http://schemas.microsoft.com/office/word/2015/wordml/symex" xmlns:wpg="http://schemas.microsoft.com/office/word/2010/wordprocessingGroup" xmlns:wpi="http://schemas.microsoft.com/office/word/2010/wordprocessingInk" xmlns:wne="http://schemas.microsoft.com/office/word/2006/wordml" xmlns:wps="http://schemas.microsoft.com/office/word/2010/wordprocessingShape" mc:Ignorable="w14 w15 w16se w16cid wp14">
+<w:footnotes xmlns:wpc="http://schemas.microsoft.com/office/word/2010/wordprocessingCanvas" xmlns:cx="http://schemas.microsoft.com/office/drawing/2014/chartex" xmlns:cx1="http://schemas.microsoft.com/office/drawing/2015/9/8/chartex" xmlns:cx2="http://schemas.microsoft.com/office/drawing/2015/10/21/chartex" xmlns:cx3="http://schemas.microsoft.com/office/drawing/2016/5/9/chartex" xmlns:cx4="http://schemas.microsoft.com/office/drawing/2016/5/10/chartex" xmlns:cx5="http://schemas.microsoft.com/office/drawing/2016/5/11/chartex" xmlns:cx6="http://schemas.microsoft.com/office/drawing/2016/5/12/chartex" xmlns:cx7="http://schemas.microsoft.com/office/drawing/2016/5/13/chartex" xmlns:cx8="http://schemas.microsoft.com/office/drawing/2016/5/14/chartex" xmlns:mc="http://schemas.openxmlformats.org/markup-compatibility/2006" xmlns:aink="http://schemas.microsoft.com/office/drawing/2016/ink" xmlns:am3d="http://schemas.microsoft.com/office/drawing/2017/model3d" xmlns:o="urn:schemas-microsoft-com:office:office" xmlns:r="http://schemas.openxmlformats.org/officeDocument/2006/relationships" xmlns:m="http://schemas.openxmlformats.org/officeDocument/2006/math" xmlns:v="urn:schemas-microsoft-com:vml" xmlns:wp14="http://schemas.microsoft.com/office/word/2010/wordprocessingDrawing" xmlns:wp="http://schemas.openxmlformats.org/drawingml/2006/wordprocessingDrawing" xmlns:w10="urn:schemas-microsoft-com:office:word" xmlns:w="http://schemas.openxmlformats.org/wordprocessingml/2006/main" xmlns:w14="http://schemas.microsoft.com/office/word/2010/wordml" xmlns:w15="http://schemas.microsoft.com/office/word/2012/wordml" xmlns:w16cex="http://schemas.microsoft.com/office/word/2018/wordml/cex" xmlns:w16cid="http://schemas.microsoft.com/office/word/2016/wordml/cid" xmlns:w16="http://schemas.microsoft.com/office/word/2018/wordml" xmlns:w16se="http://schemas.microsoft.com/office/word/2015/wordml/symex" xmlns:wpg="http://schemas.microsoft.com/office/word/2010/wordprocessingGroup" xmlns:wpi="http://schemas.microsoft.com/office/word/2010/wordprocessingInk" xmlns:wne="http://schemas.microsoft.com/office/word/2006/wordml" xmlns:wps="http://schemas.microsoft.com/office/word/2010/wordprocessingShape" mc:Ignorable="w14 w15 w16se w16cid w16 w16cex wp14">
   <w:footnote w:type="separator" w:id="-1">
     <w:p>
       <w:pPr>
@@ -1892,7 +1527,7 @@
 </file>
 
 <file path=word/header1.xml><?xml version="1.0" encoding="utf-8"?>
-<w:hdr xmlns:wpc="http://schemas.microsoft.com/office/word/2010/wordprocessingCanvas" xmlns:cx="http://schemas.microsoft.com/office/drawing/2014/chartex" xmlns:cx1="http://schemas.microsoft.com/office/drawing/2015/9/8/chartex" xmlns:cx2="http://schemas.microsoft.com/office/drawing/2015/10/21/chartex" xmlns:cx3="http://schemas.microsoft.com/office/drawing/2016/5/9/chartex" xmlns:cx4="http://schemas.microsoft.com/office/drawing/2016/5/10/chartex" xmlns:cx5="http://schemas.microsoft.com/office/drawing/2016/5/11/chartex" xmlns:cx6="http://schemas.microsoft.com/office/drawing/2016/5/12/chartex" xmlns:cx7="http://schemas.microsoft.com/office/drawing/2016/5/13/chartex" xmlns:cx8="http://schemas.microsoft.com/office/drawing/2016/5/14/chartex" xmlns:mc="http://schemas.openxmlformats.org/markup-compatibility/2006" xmlns:aink="http://schemas.microsoft.com/office/drawing/2016/ink" xmlns:am3d="http://schemas.microsoft.com/office/drawing/2017/model3d" xmlns:o="urn:schemas-microsoft-com:office:office" xmlns:r="http://schemas.openxmlformats.org/officeDocument/2006/relationships" xmlns:m="http://schemas.openxmlformats.org/officeDocument/2006/math" xmlns:v="urn:schemas-microsoft-com:vml" xmlns:wp14="http://schemas.microsoft.com/office/word/2010/wordprocessingDrawing" xmlns:wp="http://schemas.openxmlformats.org/drawingml/2006/wordprocessingDrawing" xmlns:w10="urn:schemas-microsoft-com:office:word" xmlns:w="http://schemas.openxmlformats.org/wordprocessingml/2006/main" xmlns:w14="http://schemas.microsoft.com/office/word/2010/wordml" xmlns:w15="http://schemas.microsoft.com/office/word/2012/wordml" xmlns:w16cid="http://schemas.microsoft.com/office/word/2016/wordml/cid" xmlns:w16se="http://schemas.microsoft.com/office/word/2015/wordml/symex" xmlns:wpg="http://schemas.microsoft.com/office/word/2010/wordprocessingGroup" xmlns:wpi="http://schemas.microsoft.com/office/word/2010/wordprocessingInk" xmlns:wne="http://schemas.microsoft.com/office/word/2006/wordml" xmlns:wps="http://schemas.microsoft.com/office/word/2010/wordprocessingShape" mc:Ignorable="w14 w15 w16se w16cid wp14">
+<w:hdr xmlns:wpc="http://schemas.microsoft.com/office/word/2010/wordprocessingCanvas" xmlns:cx="http://schemas.microsoft.com/office/drawing/2014/chartex" xmlns:cx1="http://schemas.microsoft.com/office/drawing/2015/9/8/chartex" xmlns:cx2="http://schemas.microsoft.com/office/drawing/2015/10/21/chartex" xmlns:cx3="http://schemas.microsoft.com/office/drawing/2016/5/9/chartex" xmlns:cx4="http://schemas.microsoft.com/office/drawing/2016/5/10/chartex" xmlns:cx5="http://schemas.microsoft.com/office/drawing/2016/5/11/chartex" xmlns:cx6="http://schemas.microsoft.com/office/drawing/2016/5/12/chartex" xmlns:cx7="http://schemas.microsoft.com/office/drawing/2016/5/13/chartex" xmlns:cx8="http://schemas.microsoft.com/office/drawing/2016/5/14/chartex" xmlns:mc="http://schemas.openxmlformats.org/markup-compatibility/2006" xmlns:aink="http://schemas.microsoft.com/office/drawing/2016/ink" xmlns:am3d="http://schemas.microsoft.com/office/drawing/2017/model3d" xmlns:o="urn:schemas-microsoft-com:office:office" xmlns:r="http://schemas.openxmlformats.org/officeDocument/2006/relationships" xmlns:m="http://schemas.openxmlformats.org/officeDocument/2006/math" xmlns:v="urn:schemas-microsoft-com:vml" xmlns:wp14="http://schemas.microsoft.com/office/word/2010/wordprocessingDrawing" xmlns:wp="http://schemas.openxmlformats.org/drawingml/2006/wordprocessingDrawing" xmlns:w10="urn:schemas-microsoft-com:office:word" xmlns:w="http://schemas.openxmlformats.org/wordprocessingml/2006/main" xmlns:w14="http://schemas.microsoft.com/office/word/2010/wordml" xmlns:w15="http://schemas.microsoft.com/office/word/2012/wordml" xmlns:w16cex="http://schemas.microsoft.com/office/word/2018/wordml/cex" xmlns:w16cid="http://schemas.microsoft.com/office/word/2016/wordml/cid" xmlns:w16="http://schemas.microsoft.com/office/word/2018/wordml" xmlns:w16se="http://schemas.microsoft.com/office/word/2015/wordml/symex" xmlns:wpg="http://schemas.microsoft.com/office/word/2010/wordprocessingGroup" xmlns:wpi="http://schemas.microsoft.com/office/word/2010/wordprocessingInk" xmlns:wne="http://schemas.microsoft.com/office/word/2006/wordml" xmlns:wps="http://schemas.microsoft.com/office/word/2010/wordprocessingShape" mc:Ignorable="w14 w15 w16se w16cid w16 w16cex wp14">
   <w:p>
     <w:pPr>
       <w:pStyle w:val="Header"/>
@@ -2040,7 +1675,7 @@
         <w:szCs w:val="24"/>
         <w:lang w:val="en-US"/>
       </w:rPr>
-      <w:t>2019-12-05</w:t>
+      <w:t>2020-10-27</w:t>
     </w:r>
     <w:r>
       <w:rPr>
@@ -2054,7 +1689,7 @@
 </file>
 
 <file path=word/numbering.xml><?xml version="1.0" encoding="utf-8"?>
-<w:numbering xmlns:wpc="http://schemas.microsoft.com/office/word/2010/wordprocessingCanvas" xmlns:cx="http://schemas.microsoft.com/office/drawing/2014/chartex" xmlns:cx1="http://schemas.microsoft.com/office/drawing/2015/9/8/chartex" xmlns:cx2="http://schemas.microsoft.com/office/drawing/2015/10/21/chartex" xmlns:cx3="http://schemas.microsoft.com/office/drawing/2016/5/9/chartex" xmlns:cx4="http://schemas.microsoft.com/office/drawing/2016/5/10/chartex" xmlns:cx5="http://schemas.microsoft.com/office/drawing/2016/5/11/chartex" xmlns:cx6="http://schemas.microsoft.com/office/drawing/2016/5/12/chartex" xmlns:cx7="http://schemas.microsoft.com/office/drawing/2016/5/13/chartex" xmlns:cx8="http://schemas.microsoft.com/office/drawing/2016/5/14/chartex" xmlns:mc="http://schemas.openxmlformats.org/markup-compatibility/2006" xmlns:aink="http://schemas.microsoft.com/office/drawing/2016/ink" xmlns:am3d="http://schemas.microsoft.com/office/drawing/2017/model3d" xmlns:o="urn:schemas-microsoft-com:office:office" xmlns:r="http://schemas.openxmlformats.org/officeDocument/2006/relationships" xmlns:m="http://schemas.openxmlformats.org/officeDocument/2006/math" xmlns:v="urn:schemas-microsoft-com:vml" xmlns:wp14="http://schemas.microsoft.com/office/word/2010/wordprocessingDrawing" xmlns:wp="http://schemas.openxmlformats.org/drawingml/2006/wordprocessingDrawing" xmlns:w10="urn:schemas-microsoft-com:office:word" xmlns:w="http://schemas.openxmlformats.org/wordprocessingml/2006/main" xmlns:w14="http://schemas.microsoft.com/office/word/2010/wordml" xmlns:w15="http://schemas.microsoft.com/office/word/2012/wordml" xmlns:w16cid="http://schemas.microsoft.com/office/word/2016/wordml/cid" xmlns:w16se="http://schemas.microsoft.com/office/word/2015/wordml/symex" xmlns:wpg="http://schemas.microsoft.com/office/word/2010/wordprocessingGroup" xmlns:wpi="http://schemas.microsoft.com/office/word/2010/wordprocessingInk" xmlns:wne="http://schemas.microsoft.com/office/word/2006/wordml" xmlns:wps="http://schemas.microsoft.com/office/word/2010/wordprocessingShape" mc:Ignorable="w14 w15 w16se w16cid wp14">
+<w:numbering xmlns:wpc="http://schemas.microsoft.com/office/word/2010/wordprocessingCanvas" xmlns:cx="http://schemas.microsoft.com/office/drawing/2014/chartex" xmlns:cx1="http://schemas.microsoft.com/office/drawing/2015/9/8/chartex" xmlns:cx2="http://schemas.microsoft.com/office/drawing/2015/10/21/chartex" xmlns:cx3="http://schemas.microsoft.com/office/drawing/2016/5/9/chartex" xmlns:cx4="http://schemas.microsoft.com/office/drawing/2016/5/10/chartex" xmlns:cx5="http://schemas.microsoft.com/office/drawing/2016/5/11/chartex" xmlns:cx6="http://schemas.microsoft.com/office/drawing/2016/5/12/chartex" xmlns:cx7="http://schemas.microsoft.com/office/drawing/2016/5/13/chartex" xmlns:cx8="http://schemas.microsoft.com/office/drawing/2016/5/14/chartex" xmlns:mc="http://schemas.openxmlformats.org/markup-compatibility/2006" xmlns:aink="http://schemas.microsoft.com/office/drawing/2016/ink" xmlns:am3d="http://schemas.microsoft.com/office/drawing/2017/model3d" xmlns:o="urn:schemas-microsoft-com:office:office" xmlns:r="http://schemas.openxmlformats.org/officeDocument/2006/relationships" xmlns:m="http://schemas.openxmlformats.org/officeDocument/2006/math" xmlns:v="urn:schemas-microsoft-com:vml" xmlns:wp14="http://schemas.microsoft.com/office/word/2010/wordprocessingDrawing" xmlns:wp="http://schemas.openxmlformats.org/drawingml/2006/wordprocessingDrawing" xmlns:w10="urn:schemas-microsoft-com:office:word" xmlns:w="http://schemas.openxmlformats.org/wordprocessingml/2006/main" xmlns:w14="http://schemas.microsoft.com/office/word/2010/wordml" xmlns:w15="http://schemas.microsoft.com/office/word/2012/wordml" xmlns:w16cex="http://schemas.microsoft.com/office/word/2018/wordml/cex" xmlns:w16cid="http://schemas.microsoft.com/office/word/2016/wordml/cid" xmlns:w16="http://schemas.microsoft.com/office/word/2018/wordml" xmlns:w16se="http://schemas.microsoft.com/office/word/2015/wordml/symex" xmlns:wpg="http://schemas.microsoft.com/office/word/2010/wordprocessingGroup" xmlns:wpi="http://schemas.microsoft.com/office/word/2010/wordprocessingInk" xmlns:wne="http://schemas.microsoft.com/office/word/2006/wordml" xmlns:wps="http://schemas.microsoft.com/office/word/2010/wordprocessingShape" mc:Ignorable="w14 w15 w16se w16cid w16 w16cex wp14">
   <w:abstractNum w:abstractNumId="0" w15:restartNumberingAfterBreak="0">
     <w:nsid w:val="00026C74"/>
     <w:multiLevelType w:val="hybridMultilevel"/>
@@ -8867,7 +8502,7 @@
 </file>
 
 <file path=word/styles.xml><?xml version="1.0" encoding="utf-8"?>
-<w:styles xmlns:mc="http://schemas.openxmlformats.org/markup-compatibility/2006" xmlns:r="http://schemas.openxmlformats.org/officeDocument/2006/relationships" xmlns:w="http://schemas.openxmlformats.org/wordprocessingml/2006/main" xmlns:w14="http://schemas.microsoft.com/office/word/2010/wordml" xmlns:w15="http://schemas.microsoft.com/office/word/2012/wordml" xmlns:w16cid="http://schemas.microsoft.com/office/word/2016/wordml/cid" xmlns:w16se="http://schemas.microsoft.com/office/word/2015/wordml/symex" mc:Ignorable="w14 w15 w16se w16cid">
+<w:styles xmlns:mc="http://schemas.openxmlformats.org/markup-compatibility/2006" xmlns:r="http://schemas.openxmlformats.org/officeDocument/2006/relationships" xmlns:w="http://schemas.openxmlformats.org/wordprocessingml/2006/main" xmlns:w14="http://schemas.microsoft.com/office/word/2010/wordml" xmlns:w15="http://schemas.microsoft.com/office/word/2012/wordml" xmlns:w16cex="http://schemas.microsoft.com/office/word/2018/wordml/cex" xmlns:w16cid="http://schemas.microsoft.com/office/word/2016/wordml/cid" xmlns:w16="http://schemas.microsoft.com/office/word/2018/wordml" xmlns:w16se="http://schemas.microsoft.com/office/word/2015/wordml/symex" mc:Ignorable="w14 w15 w16se w16cid w16 w16cex">
   <w:docDefaults>
     <w:rPrDefault>
       <w:rPr>
@@ -8883,7 +8518,7 @@
       </w:pPr>
     </w:pPrDefault>
   </w:docDefaults>
-  <w:latentStyles w:defLockedState="0" w:defUIPriority="99" w:defSemiHidden="0" w:defUnhideWhenUsed="0" w:defQFormat="0" w:count="375">
+  <w:latentStyles w:defLockedState="0" w:defUIPriority="99" w:defSemiHidden="0" w:defUnhideWhenUsed="0" w:defQFormat="0" w:count="376">
     <w:lsdException w:name="Normal" w:uiPriority="0" w:qFormat="1"/>
     <w:lsdException w:name="heading 1" w:uiPriority="9" w:qFormat="1"/>
     <w:lsdException w:name="heading 2" w:semiHidden="1" w:uiPriority="9" w:unhideWhenUsed="1" w:qFormat="1"/>
@@ -9259,6 +8894,7 @@
     <w:lsdException w:name="Smart Hyperlink" w:semiHidden="1" w:unhideWhenUsed="1"/>
     <w:lsdException w:name="Hashtag" w:semiHidden="1" w:unhideWhenUsed="1"/>
     <w:lsdException w:name="Unresolved Mention" w:semiHidden="1" w:unhideWhenUsed="1"/>
+    <w:lsdException w:name="Smart Link" w:semiHidden="1" w:unhideWhenUsed="1"/>
   </w:latentStyles>
   <w:style w:type="paragraph" w:default="1" w:styleId="Normal">
     <w:name w:val="Normal"/>

</xml_diff>